<commit_message>
finished! check answers again and write answers for non coding questions
</commit_message>
<xml_diff>
--- a/cyber hw4/homework4.docx
+++ b/cyber hw4/homework4.docx
@@ -803,7 +803,17 @@
       </w:r>
       <w:r>
         <w:rPr/>
-        <w:t>Jim is a fan of the Buffalo Bills. This, in turn, is reflected in his choice of passwords. Often time, he would use his passwords as words related to the Buffalo Bills, including names of players, years of wins, etc. The MD5 (unsalted) hash value of Jim’s password is “83bfc234f88cc75d52e9ec24e54bc8be”. Answer the following:</w:t>
+        <w:t>Jim is a fan of the Buffalo Bills. This, in turn, is reflected in his choice of passwords. Often time, he would use his passwords as words related to the Buffalo Bills, including names of players, years of wins, etc. The MD5 (unsalted) hash value of Jim’s password is “</w:t>
+      </w:r>
+      <w:bookmarkStart w:id="1" w:name="__DdeLink__411_9516041"/>
+      <w:r>
+        <w:rPr/>
+        <w:t>83bfc234f88cc75d52e9ec24e54bc8be</w:t>
+      </w:r>
+      <w:bookmarkEnd w:id="1"/>
+      <w:r>
+        <w:rPr/>
+        <w:t>”. Answer the following:</w:t>
       </w:r>
     </w:p>
     <w:p>
@@ -4392,6 +4402,7 @@
     <w:rPrDefault>
       <w:rPr>
         <w:rFonts w:ascii="Calibri" w:hAnsi="Calibri" w:eastAsia="Calibri" w:cs="DejaVu Sans"/>
+        <w:sz w:val="20"/>
         <w:szCs w:val="24"/>
         <w:lang w:val="en-US" w:eastAsia="en-US" w:bidi="ar-SA"/>
       </w:rPr>
@@ -4405,7 +4416,7 @@
     <w:qFormat/>
     <w:pPr>
       <w:widowControl/>
-      <w:overflowPunct w:val="false"/>
+      <w:overflowPunct w:val="true"/>
       <w:bidi w:val="0"/>
       <w:jc w:val="left"/>
     </w:pPr>
@@ -4579,6 +4590,140 @@
   </w:style>
   <w:style w:type="character" w:styleId="ListLabel23">
     <w:name w:val="ListLabel 23"/>
+    <w:qFormat/>
+    <w:rPr>
+      <w:rFonts w:cs="Wingdings"/>
+    </w:rPr>
+  </w:style>
+  <w:style w:type="character" w:styleId="ListLabel24">
+    <w:name w:val="ListLabel 24"/>
+    <w:qFormat/>
+    <w:rPr>
+      <w:rFonts w:cs="Symbol"/>
+      <w:sz w:val="22"/>
+    </w:rPr>
+  </w:style>
+  <w:style w:type="character" w:styleId="ListLabel25">
+    <w:name w:val="ListLabel 25"/>
+    <w:qFormat/>
+    <w:rPr>
+      <w:rFonts w:cs="Courier New"/>
+    </w:rPr>
+  </w:style>
+  <w:style w:type="character" w:styleId="ListLabel26">
+    <w:name w:val="ListLabel 26"/>
+    <w:qFormat/>
+    <w:rPr>
+      <w:rFonts w:cs="Wingdings"/>
+    </w:rPr>
+  </w:style>
+  <w:style w:type="character" w:styleId="ListLabel27">
+    <w:name w:val="ListLabel 27"/>
+    <w:qFormat/>
+    <w:rPr>
+      <w:rFonts w:cs="Symbol"/>
+    </w:rPr>
+  </w:style>
+  <w:style w:type="character" w:styleId="ListLabel28">
+    <w:name w:val="ListLabel 28"/>
+    <w:qFormat/>
+    <w:rPr>
+      <w:rFonts w:cs="Courier New"/>
+    </w:rPr>
+  </w:style>
+  <w:style w:type="character" w:styleId="ListLabel29">
+    <w:name w:val="ListLabel 29"/>
+    <w:qFormat/>
+    <w:rPr>
+      <w:rFonts w:cs="Wingdings"/>
+    </w:rPr>
+  </w:style>
+  <w:style w:type="character" w:styleId="ListLabel30">
+    <w:name w:val="ListLabel 30"/>
+    <w:qFormat/>
+    <w:rPr>
+      <w:rFonts w:cs="Symbol"/>
+    </w:rPr>
+  </w:style>
+  <w:style w:type="character" w:styleId="ListLabel31">
+    <w:name w:val="ListLabel 31"/>
+    <w:qFormat/>
+    <w:rPr>
+      <w:rFonts w:cs="Courier New"/>
+    </w:rPr>
+  </w:style>
+  <w:style w:type="character" w:styleId="ListLabel32">
+    <w:name w:val="ListLabel 32"/>
+    <w:qFormat/>
+    <w:rPr>
+      <w:rFonts w:cs="Wingdings"/>
+    </w:rPr>
+  </w:style>
+  <w:style w:type="character" w:styleId="ListLabel33">
+    <w:name w:val="ListLabel 33"/>
+    <w:qFormat/>
+    <w:rPr>
+      <w:b/>
+    </w:rPr>
+  </w:style>
+  <w:style w:type="character" w:styleId="ListLabel34">
+    <w:name w:val="ListLabel 34"/>
+    <w:qFormat/>
+    <w:rPr>
+      <w:rFonts w:cs="Symbol"/>
+    </w:rPr>
+  </w:style>
+  <w:style w:type="character" w:styleId="ListLabel35">
+    <w:name w:val="ListLabel 35"/>
+    <w:qFormat/>
+    <w:rPr>
+      <w:rFonts w:cs="Courier New"/>
+    </w:rPr>
+  </w:style>
+  <w:style w:type="character" w:styleId="ListLabel36">
+    <w:name w:val="ListLabel 36"/>
+    <w:qFormat/>
+    <w:rPr>
+      <w:rFonts w:cs="Wingdings"/>
+    </w:rPr>
+  </w:style>
+  <w:style w:type="character" w:styleId="ListLabel37">
+    <w:name w:val="ListLabel 37"/>
+    <w:qFormat/>
+    <w:rPr>
+      <w:rFonts w:cs="Symbol"/>
+    </w:rPr>
+  </w:style>
+  <w:style w:type="character" w:styleId="ListLabel38">
+    <w:name w:val="ListLabel 38"/>
+    <w:qFormat/>
+    <w:rPr>
+      <w:rFonts w:cs="Courier New"/>
+    </w:rPr>
+  </w:style>
+  <w:style w:type="character" w:styleId="ListLabel39">
+    <w:name w:val="ListLabel 39"/>
+    <w:qFormat/>
+    <w:rPr>
+      <w:rFonts w:cs="Wingdings"/>
+    </w:rPr>
+  </w:style>
+  <w:style w:type="character" w:styleId="ListLabel40">
+    <w:name w:val="ListLabel 40"/>
+    <w:qFormat/>
+    <w:rPr>
+      <w:rFonts w:cs="Symbol"/>
+    </w:rPr>
+  </w:style>
+  <w:style w:type="character" w:styleId="ListLabel41">
+    <w:name w:val="ListLabel 41"/>
+    <w:qFormat/>
+    <w:rPr>
+      <w:rFonts w:cs="Courier New"/>
+    </w:rPr>
+  </w:style>
+  <w:style w:type="character" w:styleId="ListLabel42">
+    <w:name w:val="ListLabel 42"/>
     <w:qFormat/>
     <w:rPr>
       <w:rFonts w:cs="Wingdings"/>

</xml_diff>

<commit_message>
finished the whole hw including the bonus!
</commit_message>
<xml_diff>
--- a/cyber hw4/homework4.docx
+++ b/cyber hw4/homework4.docx
@@ -4416,7 +4416,7 @@
     <w:qFormat/>
     <w:pPr>
       <w:widowControl/>
-      <w:overflowPunct w:val="true"/>
+      <w:overflowPunct w:val="false"/>
       <w:bidi w:val="0"/>
       <w:jc w:val="left"/>
     </w:pPr>
@@ -4724,6 +4724,140 @@
   </w:style>
   <w:style w:type="character" w:styleId="ListLabel42">
     <w:name w:val="ListLabel 42"/>
+    <w:qFormat/>
+    <w:rPr>
+      <w:rFonts w:cs="Wingdings"/>
+    </w:rPr>
+  </w:style>
+  <w:style w:type="character" w:styleId="ListLabel43">
+    <w:name w:val="ListLabel 43"/>
+    <w:qFormat/>
+    <w:rPr>
+      <w:rFonts w:cs="Symbol"/>
+      <w:sz w:val="22"/>
+    </w:rPr>
+  </w:style>
+  <w:style w:type="character" w:styleId="ListLabel44">
+    <w:name w:val="ListLabel 44"/>
+    <w:qFormat/>
+    <w:rPr>
+      <w:rFonts w:cs="Courier New"/>
+    </w:rPr>
+  </w:style>
+  <w:style w:type="character" w:styleId="ListLabel45">
+    <w:name w:val="ListLabel 45"/>
+    <w:qFormat/>
+    <w:rPr>
+      <w:rFonts w:cs="Wingdings"/>
+    </w:rPr>
+  </w:style>
+  <w:style w:type="character" w:styleId="ListLabel46">
+    <w:name w:val="ListLabel 46"/>
+    <w:qFormat/>
+    <w:rPr>
+      <w:rFonts w:cs="Symbol"/>
+    </w:rPr>
+  </w:style>
+  <w:style w:type="character" w:styleId="ListLabel47">
+    <w:name w:val="ListLabel 47"/>
+    <w:qFormat/>
+    <w:rPr>
+      <w:rFonts w:cs="Courier New"/>
+    </w:rPr>
+  </w:style>
+  <w:style w:type="character" w:styleId="ListLabel48">
+    <w:name w:val="ListLabel 48"/>
+    <w:qFormat/>
+    <w:rPr>
+      <w:rFonts w:cs="Wingdings"/>
+    </w:rPr>
+  </w:style>
+  <w:style w:type="character" w:styleId="ListLabel49">
+    <w:name w:val="ListLabel 49"/>
+    <w:qFormat/>
+    <w:rPr>
+      <w:rFonts w:cs="Symbol"/>
+    </w:rPr>
+  </w:style>
+  <w:style w:type="character" w:styleId="ListLabel50">
+    <w:name w:val="ListLabel 50"/>
+    <w:qFormat/>
+    <w:rPr>
+      <w:rFonts w:cs="Courier New"/>
+    </w:rPr>
+  </w:style>
+  <w:style w:type="character" w:styleId="ListLabel51">
+    <w:name w:val="ListLabel 51"/>
+    <w:qFormat/>
+    <w:rPr>
+      <w:rFonts w:cs="Wingdings"/>
+    </w:rPr>
+  </w:style>
+  <w:style w:type="character" w:styleId="ListLabel52">
+    <w:name w:val="ListLabel 52"/>
+    <w:qFormat/>
+    <w:rPr>
+      <w:b/>
+    </w:rPr>
+  </w:style>
+  <w:style w:type="character" w:styleId="ListLabel53">
+    <w:name w:val="ListLabel 53"/>
+    <w:qFormat/>
+    <w:rPr>
+      <w:rFonts w:cs="Symbol"/>
+    </w:rPr>
+  </w:style>
+  <w:style w:type="character" w:styleId="ListLabel54">
+    <w:name w:val="ListLabel 54"/>
+    <w:qFormat/>
+    <w:rPr>
+      <w:rFonts w:cs="Courier New"/>
+    </w:rPr>
+  </w:style>
+  <w:style w:type="character" w:styleId="ListLabel55">
+    <w:name w:val="ListLabel 55"/>
+    <w:qFormat/>
+    <w:rPr>
+      <w:rFonts w:cs="Wingdings"/>
+    </w:rPr>
+  </w:style>
+  <w:style w:type="character" w:styleId="ListLabel56">
+    <w:name w:val="ListLabel 56"/>
+    <w:qFormat/>
+    <w:rPr>
+      <w:rFonts w:cs="Symbol"/>
+    </w:rPr>
+  </w:style>
+  <w:style w:type="character" w:styleId="ListLabel57">
+    <w:name w:val="ListLabel 57"/>
+    <w:qFormat/>
+    <w:rPr>
+      <w:rFonts w:cs="Courier New"/>
+    </w:rPr>
+  </w:style>
+  <w:style w:type="character" w:styleId="ListLabel58">
+    <w:name w:val="ListLabel 58"/>
+    <w:qFormat/>
+    <w:rPr>
+      <w:rFonts w:cs="Wingdings"/>
+    </w:rPr>
+  </w:style>
+  <w:style w:type="character" w:styleId="ListLabel59">
+    <w:name w:val="ListLabel 59"/>
+    <w:qFormat/>
+    <w:rPr>
+      <w:rFonts w:cs="Symbol"/>
+    </w:rPr>
+  </w:style>
+  <w:style w:type="character" w:styleId="ListLabel60">
+    <w:name w:val="ListLabel 60"/>
+    <w:qFormat/>
+    <w:rPr>
+      <w:rFonts w:cs="Courier New"/>
+    </w:rPr>
+  </w:style>
+  <w:style w:type="character" w:styleId="ListLabel61">
+    <w:name w:val="ListLabel 61"/>
     <w:qFormat/>
     <w:rPr>
       <w:rFonts w:cs="Wingdings"/>

</xml_diff>